<commit_message>
card game and git ignore
</commit_message>
<xml_diff>
--- a/unity-04/משחקי קלפים.docx
+++ b/unity-04/משחקי קלפים.docx
@@ -6,7 +6,6 @@
       <w:pPr>
         <w:pStyle w:val="a3"/>
         <w:rPr>
-          <w:rFonts w:hint="cs"/>
           <w:b/>
           <w:bCs/>
           <w:i/>
@@ -20,7 +19,6 @@
       <w:pPr>
         <w:pStyle w:val="a3"/>
         <w:rPr>
-          <w:rFonts w:hint="cs"/>
           <w:b/>
           <w:bCs/>
           <w:i/>
@@ -30,6 +28,9 @@
         </w:rPr>
       </w:pPr>
       <w:r>
+        <w:rPr>
+          <w:noProof/>
+        </w:rPr>
         <w:drawing>
           <wp:anchor distT="0" distB="0" distL="114300" distR="114300" simplePos="0" relativeHeight="251658240" behindDoc="1" locked="0" layoutInCell="1" allowOverlap="1" wp14:anchorId="41C8C5F0" wp14:editId="4E5E6014">
             <wp:simplePos x="0" y="0"/>
@@ -121,6 +122,29 @@
     </w:p>
     <w:p>
       <w:pPr>
+        <w:pStyle w:val="2"/>
+        <w:rPr>
+          <w:rFonts w:cs="Courier New" w:hint="cs"/>
+          <w:rtl/>
+        </w:rPr>
+      </w:pPr>
+      <w:r>
+        <w:rPr>
+          <w:rFonts w:cs="Courier New"/>
+          <w:rtl/>
+        </w:rPr>
+        <w:br/>
+      </w:r>
+      <w:r>
+        <w:rPr>
+          <w:rFonts w:cs="Courier New" w:hint="cs"/>
+          <w:rtl/>
+        </w:rPr>
+        <w:br/>
+      </w:r>
+    </w:p>
+    <w:p>
+      <w:pPr>
         <w:rPr>
           <w:rFonts w:hint="cs"/>
           <w:rtl/>
@@ -128,12 +152,191 @@
       </w:pPr>
       <w:r>
         <w:rPr>
+          <w:rFonts w:hint="cs"/>
+          <w:rtl/>
+        </w:rPr>
+        <w:t>בפרק נבנה משחק סוליטר.</w:t>
+      </w:r>
+      <w:r>
+        <w:rPr>
+          <w:rFonts w:hint="cs"/>
+          <w:rtl/>
+        </w:rPr>
+        <w:t xml:space="preserve"> </w:t>
+      </w:r>
+      <w:r>
+        <w:rPr>
           <w:rtl/>
         </w:rPr>
         <w:br/>
+      </w:r>
+      <w:r>
+        <w:rPr>
+          <w:rFonts w:hint="cs"/>
+          <w:rtl/>
+        </w:rPr>
+        <w:t>בסוף פרק זה יהיה לנו, לא רק משחק קלפים לטלפון, אלא גם אחלה תבנית למשחקי קלפים אחרים שנרצה לבנות בעתיד.</w:t>
+      </w:r>
+      <w:r>
+        <w:rPr>
+          <w:rtl/>
+        </w:rPr>
+        <w:br/>
+      </w:r>
+      <w:r>
+        <w:rPr>
+          <w:rFonts w:hint="cs"/>
+          <w:rtl/>
+        </w:rPr>
+        <w:t xml:space="preserve">נראה כמה טכניקות חדשות, הכוללות: שימוש בקונפיגורציות </w:t>
+      </w:r>
+      <w:r>
+        <w:t>XML</w:t>
+      </w:r>
+      <w:r>
+        <w:rPr>
+          <w:rFonts w:hint="cs"/>
+          <w:rtl/>
+        </w:rPr>
+        <w:t xml:space="preserve"> ועיצוב משחקים לטלפונים סלולריים.</w:t>
+      </w:r>
+    </w:p>
+    <w:p>
+      <w:pPr>
+        <w:pStyle w:val="2"/>
+        <w:rPr>
+          <w:rFonts w:cs="Courier New" w:hint="cs"/>
+          <w:rtl/>
+        </w:rPr>
+      </w:pPr>
+      <w:r>
+        <w:rPr>
+          <w:rFonts w:cs="Courier New" w:hint="cs"/>
+          <w:rtl/>
+        </w:rPr>
+        <w:t xml:space="preserve">רקע- </w:t>
+      </w:r>
+    </w:p>
+    <w:p>
+      <w:pPr>
+        <w:rPr>
+          <w:rFonts w:hint="cs"/>
+          <w:rtl/>
+        </w:rPr>
+      </w:pPr>
+      <w:r>
+        <w:rPr>
+          <w:rFonts w:hint="cs"/>
+          <w:rtl/>
+        </w:rPr>
+        <w:t>לכתוב רקע למשחקי קלפים.</w:t>
+      </w:r>
+    </w:p>
+    <w:p>
+      <w:pPr>
+        <w:rPr>
+          <w:rFonts w:hint="cs"/>
+          <w:rtl/>
+        </w:rPr>
+      </w:pPr>
+    </w:p>
+    <w:p>
+      <w:pPr>
+        <w:pStyle w:val="2"/>
+        <w:rPr>
+          <w:rFonts w:cs="Courier New" w:hint="cs"/>
+          <w:rtl/>
+        </w:rPr>
+      </w:pPr>
+      <w:r>
+        <w:rPr>
+          <w:rFonts w:cs="Courier New" w:hint="cs"/>
+          <w:rtl/>
+        </w:rPr>
+        <w:t xml:space="preserve">הורדת ספריות של </w:t>
+      </w:r>
+      <w:r>
+        <w:rPr>
+          <w:rFonts w:cs="Courier New"/>
+        </w:rPr>
+        <w:t>assets</w:t>
+      </w:r>
+      <w:r>
+        <w:rPr>
+          <w:rFonts w:cs="Courier New" w:hint="cs"/>
+          <w:rtl/>
+        </w:rPr>
+        <w:t>-</w:t>
+      </w:r>
+    </w:p>
+    <w:p>
+      <w:pPr>
+        <w:rPr>
+          <w:rFonts w:cs="Courier New" w:hint="cs"/>
+          <w:rtl/>
+        </w:rPr>
+      </w:pPr>
+      <w:r>
+        <w:rPr>
+          <w:rFonts w:hint="cs"/>
+          <w:rtl/>
+        </w:rPr>
+        <w:t>ניצור פרויקט חדש ב-</w:t>
+      </w:r>
+      <w:r>
+        <w:t>unity</w:t>
+      </w:r>
+      <w:r>
+        <w:rPr>
+          <w:rFonts w:hint="cs"/>
+          <w:rtl/>
+        </w:rPr>
+        <w:t xml:space="preserve">, </w:t>
       </w:r>
       <w:bookmarkStart w:id="0" w:name="_GoBack"/>
       <w:bookmarkEnd w:id="0"/>
+      <w:r>
+        <w:rPr>
+          <w:rFonts w:cs="Courier New" w:hint="cs"/>
+          <w:rtl/>
+        </w:rPr>
+        <w:t xml:space="preserve"> </w:t>
+      </w:r>
+      <w:r>
+        <w:rPr>
+          <w:rtl/>
+        </w:rPr>
+        <w:br/>
+      </w:r>
+      <w:r>
+        <w:rPr>
+          <w:rFonts w:hint="cs"/>
+          <w:rtl/>
+        </w:rPr>
+        <w:t xml:space="preserve"> </w:t>
+      </w:r>
+      <w:r>
+        <w:rPr>
+          <w:rtl/>
+        </w:rPr>
+        <w:br/>
+      </w:r>
+    </w:p>
+    <w:p>
+      <w:pPr>
+        <w:pStyle w:val="2"/>
+        <w:rPr>
+          <w:rFonts w:cs="Courier New"/>
+          <w:rtl/>
+        </w:rPr>
+      </w:pPr>
+      <w:r>
+        <w:rPr>
+          <w:rFonts w:cs="Courier New"/>
+          <w:rtl/>
+        </w:rPr>
+        <w:br/>
+      </w:r>
     </w:p>
     <w:sectPr>
       <w:headerReference w:type="default" r:id="rId10"/>
@@ -194,6 +397,9 @@
           <w:pStyle w:val="a9"/>
         </w:pPr>
         <w:r>
+          <w:rPr>
+            <w:noProof/>
+          </w:rPr>
           <w:drawing>
             <wp:anchor distT="0" distB="0" distL="114300" distR="114300" simplePos="0" relativeHeight="251661312" behindDoc="0" locked="0" layoutInCell="1" allowOverlap="1" wp14:anchorId="07B38BBC" wp14:editId="0E0451E4">
               <wp:simplePos x="0" y="0"/>
@@ -221,6 +427,13 @@
                     </pic:nvPicPr>
                     <pic:blipFill>
                       <a:blip r:embed="rId1">
+                        <a:duotone>
+                          <a:schemeClr val="accent1">
+                            <a:shade val="45000"/>
+                            <a:satMod val="135000"/>
+                          </a:schemeClr>
+                          <a:prstClr val="white"/>
+                        </a:duotone>
                         <a:extLst>
                           <a:ext uri="{28A0092B-C50C-407E-A947-70E740481C1C}">
                             <a14:useLocalDpi xmlns:a14="http://schemas.microsoft.com/office/drawing/2010/main" val="0"/>
@@ -988,9 +1201,13 @@
   <w:style w:type="paragraph" w:default="1" w:styleId="a">
     <w:name w:val="Normal"/>
     <w:qFormat/>
+    <w:rsid w:val="00A31EAB"/>
     <w:pPr>
       <w:bidi/>
     </w:pPr>
+    <w:rPr>
+      <w:rFonts w:asciiTheme="minorBidi" w:eastAsiaTheme="minorEastAsia" w:hAnsiTheme="minorBidi"/>
+    </w:rPr>
   </w:style>
   <w:style w:type="paragraph" w:styleId="1">
     <w:name w:val="heading 1"/>
@@ -1064,6 +1281,7 @@
   <w:style w:type="character" w:default="1" w:styleId="a0">
     <w:name w:val="Default Paragraph Font"/>
     <w:uiPriority w:val="1"/>
+    <w:semiHidden/>
     <w:unhideWhenUsed/>
   </w:style>
   <w:style w:type="table" w:default="1" w:styleId="a1">
@@ -1549,9 +1767,13 @@
   <w:style w:type="paragraph" w:default="1" w:styleId="a">
     <w:name w:val="Normal"/>
     <w:qFormat/>
+    <w:rsid w:val="00A31EAB"/>
     <w:pPr>
       <w:bidi/>
     </w:pPr>
+    <w:rPr>
+      <w:rFonts w:asciiTheme="minorBidi" w:eastAsiaTheme="minorEastAsia" w:hAnsiTheme="minorBidi"/>
+    </w:rPr>
   </w:style>
   <w:style w:type="paragraph" w:styleId="1">
     <w:name w:val="heading 1"/>
@@ -1625,6 +1847,7 @@
   <w:style w:type="character" w:default="1" w:styleId="a0">
     <w:name w:val="Default Paragraph Font"/>
     <w:uiPriority w:val="1"/>
+    <w:semiHidden/>
     <w:unhideWhenUsed/>
   </w:style>
   <w:style w:type="table" w:default="1" w:styleId="a1">
@@ -2241,7 +2464,7 @@
 </file>
 
 <file path=customXml/itemProps1.xml><?xml version="1.0" encoding="utf-8"?>
-<ds:datastoreItem xmlns:ds="http://schemas.openxmlformats.org/officeDocument/2006/customXml" ds:itemID="{0AB1C686-AE47-4CB9-BD41-2467C1D1033B}">
+<ds:datastoreItem xmlns:ds="http://schemas.openxmlformats.org/officeDocument/2006/customXml" ds:itemID="{3DE7937D-2E11-46FC-A831-DCFA152D00FB}">
   <ds:schemaRefs>
     <ds:schemaRef ds:uri="http://schemas.openxmlformats.org/officeDocument/2006/bibliography"/>
   </ds:schemaRefs>

</xml_diff>